<commit_message>
adding files for submission
</commit_message>
<xml_diff>
--- a/Q1 and Q2.docx
+++ b/Q1 and Q2.docx
@@ -73,15 +73,13 @@
       </w:pPr>
       <w:r>
         <w:tab/>
-        <w:t xml:space="preserve">Database structure for </w:t>
-      </w:r>
-      <w:proofErr w:type="gramStart"/>
-      <w:r>
-        <w:t>categories(</w:t>
-      </w:r>
-      <w:proofErr w:type="gramEnd"/>
-      <w:r>
-        <w:t>Here I am using mongodb for data modelling)</w:t>
+        <w:t>Database structure for categories</w:t>
+      </w:r>
+      <w:r>
+        <w:t xml:space="preserve"> </w:t>
+      </w:r>
+      <w:r>
+        <w:t>(Here I am using mongodb for data modelling)</w:t>
       </w:r>
     </w:p>
     <w:p>
@@ -339,10 +337,7 @@
       </w:r>
       <w:proofErr w:type="gramStart"/>
       <w:r>
-        <w:t>categories</w:t>
-      </w:r>
-      <w:r>
-        <w:t xml:space="preserve"> .</w:t>
+        <w:t>categories .</w:t>
       </w:r>
       <w:proofErr w:type="spellStart"/>
       <w:r>
@@ -373,13 +368,7 @@
       <w:proofErr w:type="spellStart"/>
       <w:proofErr w:type="gramStart"/>
       <w:r>
-        <w:t>c</w:t>
-      </w:r>
-      <w:r>
-        <w:t>ategories</w:t>
-      </w:r>
-      <w:r>
-        <w:t>.find</w:t>
+        <w:t>categories.find</w:t>
       </w:r>
       <w:proofErr w:type="spellEnd"/>
       <w:proofErr w:type="gramEnd"/>
@@ -561,10 +550,7 @@
         <w:tab/>
       </w:r>
       <w:r>
-        <w:t>https://</w:t>
-      </w:r>
-      <w:r>
-        <w:t xml:space="preserve"> </w:t>
+        <w:t xml:space="preserve">https:// </w:t>
       </w:r>
       <w:proofErr w:type="spellStart"/>
       <w:proofErr w:type="gramStart"/>
@@ -574,10 +560,7 @@
       <w:proofErr w:type="spellEnd"/>
       <w:proofErr w:type="gramEnd"/>
       <w:r>
-        <w:t xml:space="preserve"> </w:t>
-      </w:r>
-      <w:r>
-        <w:t>/products/1234</w:t>
+        <w:t xml:space="preserve"> /products/1234</w:t>
       </w:r>
     </w:p>
     <w:p>
@@ -595,8 +578,6 @@
       </w:r>
       <w:r>
         <w:tab/>
-      </w:r>
-      <w:r>
         <w:t>“price</w:t>
       </w:r>
       <w:proofErr w:type="gramStart"/>
@@ -605,10 +586,7 @@
       </w:r>
       <w:proofErr w:type="gramEnd"/>
       <w:r>
-        <w:t xml:space="preserve"> </w:t>
-      </w:r>
-      <w:r>
-        <w:t>150</w:t>
+        <w:t xml:space="preserve"> 150</w:t>
       </w:r>
     </w:p>
     <w:p>
@@ -684,8 +662,6 @@
     <w:p>
       <w:r>
         <w:tab/>
-      </w:r>
-      <w:r>
         <w:t>Post</w:t>
       </w:r>
     </w:p>
@@ -698,19 +674,19 @@
         <w:rPr>
           <w:highlight w:val="yellow"/>
         </w:rPr>
-        <w:t>https://host:port/products/</w:t>
+        <w:t>https://host:port/</w:t>
       </w:r>
       <w:r>
         <w:rPr>
           <w:highlight w:val="yellow"/>
         </w:rPr>
-        <w:t>versions/2/</w:t>
+        <w:t>v2/</w:t>
       </w:r>
       <w:r>
         <w:rPr>
           <w:highlight w:val="yellow"/>
         </w:rPr>
-        <w:t>1234</w:t>
+        <w:t>products</w:t>
       </w:r>
     </w:p>
     <w:p>
@@ -721,6 +697,21 @@
         <w:tab/>
         <w:t>{</w:t>
       </w:r>
+      <w:r>
+        <w:tab/>
+      </w:r>
+    </w:p>
+    <w:p>
+      <w:r>
+        <w:tab/>
+      </w:r>
+      <w:r>
+        <w:tab/>
+      </w:r>
+      <w:r>
+        <w:tab/>
+        <w:t>“id”: 1234</w:t>
+      </w:r>
     </w:p>
     <w:p>
       <w:r>
@@ -751,10 +742,7 @@
       </w:r>
       <w:proofErr w:type="gramEnd"/>
       <w:r>
-        <w:t xml:space="preserve"> 100</w:t>
-      </w:r>
-      <w:r>
-        <w:t>,</w:t>
+        <w:t xml:space="preserve"> 100,</w:t>
       </w:r>
     </w:p>
     <w:p>
@@ -796,6 +784,9 @@
       <w:r>
         <w:t xml:space="preserve">, new methods for CRUD will get added in the </w:t>
       </w:r>
+      <w:r>
+        <w:t xml:space="preserve">new </w:t>
+      </w:r>
       <w:proofErr w:type="gramStart"/>
       <w:r>
         <w:t>controller</w:t>
@@ -817,7 +808,7 @@
         </w:numPr>
       </w:pPr>
       <w:r>
-        <w:t>For entities the new field (currency code) will get introduced along with existing fields</w:t>
+        <w:t>We will new entity to accommodate Product’s currency code</w:t>
       </w:r>
     </w:p>
     <w:p>
@@ -829,29 +820,43 @@
         </w:numPr>
       </w:pPr>
       <w:r>
-        <w:t xml:space="preserve">For service layer, </w:t>
-      </w:r>
-      <w:r>
-        <w:t xml:space="preserve">we need to default the currency code (to some predefined currency) if its missing in the request from </w:t>
-      </w:r>
-      <w:proofErr w:type="gramStart"/>
-      <w:r>
-        <w:t>controller.(</w:t>
-      </w:r>
-      <w:proofErr w:type="gramEnd"/>
-      <w:r>
-        <w:t>existing methods in service class will get changed to accommodate newly introduced currency field)</w:t>
-      </w:r>
-    </w:p>
-    <w:p>
-      <w:pPr>
-        <w:pStyle w:val="ListParagraph"/>
-      </w:pPr>
-    </w:p>
-    <w:p>
-      <w:pPr>
-        <w:pStyle w:val="ListParagraph"/>
-      </w:pPr>
+        <w:t>New service layer as well as DAO (repository) also get added.</w:t>
+      </w:r>
+    </w:p>
+    <w:p/>
+    <w:p>
+      <w:pPr>
+        <w:rPr>
+          <w:b/>
+          <w:bCs/>
+          <w:sz w:val="28"/>
+          <w:szCs w:val="28"/>
+        </w:rPr>
+      </w:pPr>
+      <w:r>
+        <w:rPr>
+          <w:b/>
+          <w:bCs/>
+          <w:sz w:val="28"/>
+          <w:szCs w:val="28"/>
+        </w:rPr>
+        <w:t>Q4.</w:t>
+      </w:r>
+    </w:p>
+    <w:p>
+      <w:r>
+        <w:t>Please refer my git hub repository</w:t>
+      </w:r>
+    </w:p>
+    <w:p>
+      <w:hyperlink r:id="rId7" w:history="1">
+        <w:r>
+          <w:rPr>
+            <w:rStyle w:val="Hyperlink"/>
+          </w:rPr>
+          <w:t>https://github.com/Maneesha-Keloth/backendtest-cynaxlabs.git</w:t>
+        </w:r>
+      </w:hyperlink>
     </w:p>
     <w:p/>
     <w:sectPr>
@@ -1455,6 +1460,7 @@
   <w:style w:type="character" w:default="1" w:styleId="DefaultParagraphFont">
     <w:name w:val="Default Paragraph Font"/>
     <w:uiPriority w:val="1"/>
+    <w:semiHidden/>
     <w:unhideWhenUsed/>
   </w:style>
   <w:style w:type="table" w:default="1" w:styleId="TableNormal">

</xml_diff>